<commit_message>
week 1 and 2
</commit_message>
<xml_diff>
--- a/SciML Syllabus 2025.docx
+++ b/SciML Syllabus 2025.docx
@@ -53,7 +53,15 @@
         <w:t xml:space="preserve"> range of</w:t>
       </w:r>
       <w:r>
-        <w:t xml:space="preserve"> scientific machine learning (SciML) </w:t>
+        <w:t xml:space="preserve"> scientific machine learning (</w:t>
+      </w:r>
+      <w:proofErr w:type="spellStart"/>
+      <w:r>
+        <w:t>SciML</w:t>
+      </w:r>
+      <w:proofErr w:type="spellEnd"/>
+      <w:r>
+        <w:t xml:space="preserve">) </w:t>
       </w:r>
       <w:r>
         <w:t>methods for</w:t>
@@ -148,25 +156,36 @@
           <w:kern w:val="0"/>
           <w14:ligatures w14:val="none"/>
         </w:rPr>
-        <w:t xml:space="preserve">Week 1: Introduction to </w:t>
-      </w:r>
-      <w:r>
-        <w:rPr>
-          <w:rFonts w:eastAsia="Times New Roman" w:cs="Times New Roman"/>
-          <w:color w:val="000000"/>
-          <w:kern w:val="0"/>
-          <w14:ligatures w14:val="none"/>
-        </w:rPr>
-        <w:t>Scientific Machine Learning</w:t>
-      </w:r>
-      <w:r>
-        <w:rPr>
-          <w:rFonts w:eastAsia="Times New Roman" w:cs="Times New Roman"/>
-          <w:color w:val="000000"/>
-          <w:kern w:val="0"/>
-          <w14:ligatures w14:val="none"/>
-        </w:rPr>
-        <w:t xml:space="preserve"> (SciML)</w:t>
+        <w:t>Week 1: Introduction to Scientific Machine Learning</w:t>
+      </w:r>
+      <w:r>
+        <w:rPr>
+          <w:rFonts w:eastAsia="Times New Roman" w:cs="Times New Roman"/>
+          <w:color w:val="000000"/>
+          <w:kern w:val="0"/>
+          <w14:ligatures w14:val="none"/>
+        </w:rPr>
+        <w:t xml:space="preserve"> (</w:t>
+      </w:r>
+      <w:proofErr w:type="spellStart"/>
+      <w:r>
+        <w:rPr>
+          <w:rFonts w:eastAsia="Times New Roman" w:cs="Times New Roman"/>
+          <w:color w:val="000000"/>
+          <w:kern w:val="0"/>
+          <w14:ligatures w14:val="none"/>
+        </w:rPr>
+        <w:t>SciML</w:t>
+      </w:r>
+      <w:proofErr w:type="spellEnd"/>
+      <w:r>
+        <w:rPr>
+          <w:rFonts w:eastAsia="Times New Roman" w:cs="Times New Roman"/>
+          <w:color w:val="000000"/>
+          <w:kern w:val="0"/>
+          <w14:ligatures w14:val="none"/>
+        </w:rPr>
+        <w:t>)</w:t>
       </w:r>
     </w:p>
     <w:p>
@@ -249,13 +268,7 @@
         <w:t xml:space="preserve">Week 4: </w:t>
       </w:r>
       <w:r>
-        <w:t xml:space="preserve">Neural </w:t>
-      </w:r>
-      <w:r>
-        <w:t xml:space="preserve">ordinary </w:t>
-      </w:r>
-      <w:r>
-        <w:t>differential equations</w:t>
+        <w:t>Neural ordinary differential equations</w:t>
       </w:r>
       <w:r>
         <w:t xml:space="preserve"> (NODEs)</w:t>
@@ -321,16 +334,7 @@
           <w:kern w:val="0"/>
           <w14:ligatures w14:val="none"/>
         </w:rPr>
-        <w:t>Week 6:</w:t>
-      </w:r>
-      <w:r>
-        <w:rPr>
-          <w:rFonts w:eastAsia="Times New Roman" w:cs="Times New Roman"/>
-          <w:color w:val="000000"/>
-          <w:kern w:val="0"/>
-          <w14:ligatures w14:val="none"/>
-        </w:rPr>
-        <w:t xml:space="preserve"> </w:t>
+        <w:t xml:space="preserve">Week 6: </w:t>
       </w:r>
       <w:r>
         <w:t>Learning to optimize</w:t>
@@ -372,16 +376,7 @@
           <w:kern w:val="0"/>
           <w14:ligatures w14:val="none"/>
         </w:rPr>
-        <w:t>Feasibility restoration methods</w:t>
-      </w:r>
-      <w:r>
-        <w:rPr>
-          <w:rFonts w:eastAsia="Times New Roman" w:cs="Times New Roman"/>
-          <w:color w:val="000000"/>
-          <w:kern w:val="0"/>
-          <w14:ligatures w14:val="none"/>
-        </w:rPr>
-        <w:t xml:space="preserve"> in L2O</w:t>
+        <w:t>Feasibility restoration methods in L2O</w:t>
       </w:r>
     </w:p>
     <w:p>
@@ -476,14 +471,25 @@
         </w:rPr>
         <w:t xml:space="preserve">Week 10: </w:t>
       </w:r>
-      <w:r>
-        <w:rPr>
-          <w:rFonts w:eastAsia="Times New Roman" w:cs="Times New Roman"/>
-          <w:color w:val="000000"/>
-          <w:kern w:val="0"/>
-          <w14:ligatures w14:val="none"/>
-        </w:rPr>
-        <w:t>SciML applications</w:t>
+      <w:proofErr w:type="spellStart"/>
+      <w:r>
+        <w:rPr>
+          <w:rFonts w:eastAsia="Times New Roman" w:cs="Times New Roman"/>
+          <w:color w:val="000000"/>
+          <w:kern w:val="0"/>
+          <w14:ligatures w14:val="none"/>
+        </w:rPr>
+        <w:t>SciML</w:t>
+      </w:r>
+      <w:proofErr w:type="spellEnd"/>
+      <w:r>
+        <w:rPr>
+          <w:rFonts w:eastAsia="Times New Roman" w:cs="Times New Roman"/>
+          <w:color w:val="000000"/>
+          <w:kern w:val="0"/>
+          <w14:ligatures w14:val="none"/>
+        </w:rPr>
+        <w:t xml:space="preserve"> applications</w:t>
       </w:r>
     </w:p>
     <w:p>
@@ -534,17 +540,7 @@
           <w:color w:val="000000"/>
           <w:shd w:val="clear" w:color="auto" w:fill="FFFFFF"/>
         </w:rPr>
-        <w:t>Prerequisites</w:t>
-      </w:r>
-      <w:r>
-        <w:rPr>
-          <w:rFonts w:cs="Arial"/>
-          <w:b/>
-          <w:bCs/>
-          <w:color w:val="000000"/>
-          <w:shd w:val="clear" w:color="auto" w:fill="FFFFFF"/>
-        </w:rPr>
-        <w:t>:</w:t>
+        <w:t>Prerequisites:</w:t>
       </w:r>
     </w:p>
     <w:p>
@@ -652,34 +648,7 @@
           <w:kern w:val="0"/>
           <w14:ligatures w14:val="none"/>
         </w:rPr>
-        <w:t>Constrained o</w:t>
-      </w:r>
-      <w:r>
-        <w:rPr>
-          <w:rFonts w:eastAsia="Times New Roman" w:cs="Times New Roman"/>
-          <w:color w:val="000000"/>
-          <w:kern w:val="0"/>
-          <w14:ligatures w14:val="none"/>
-        </w:rPr>
-        <w:t>ptimization</w:t>
-      </w:r>
-      <w:r>
-        <w:rPr>
-          <w:rFonts w:eastAsia="Times New Roman" w:cs="Times New Roman"/>
-          <w:color w:val="000000"/>
-          <w:kern w:val="0"/>
-          <w14:ligatures w14:val="none"/>
-        </w:rPr>
-        <w:t xml:space="preserve"> </w:t>
-      </w:r>
-      <w:r>
-        <w:rPr>
-          <w:rFonts w:eastAsia="Times New Roman" w:cs="Times New Roman"/>
-          <w:color w:val="000000"/>
-          <w:kern w:val="0"/>
-          <w14:ligatures w14:val="none"/>
-        </w:rPr>
-        <w:t>fundamentals</w:t>
+        <w:t>Constrained optimization fundamentals</w:t>
       </w:r>
     </w:p>
     <w:p>
@@ -733,16 +702,7 @@
           <w:kern w:val="0"/>
           <w14:ligatures w14:val="none"/>
         </w:rPr>
-        <w:t xml:space="preserve">Optimal control </w:t>
-      </w:r>
-      <w:r>
-        <w:rPr>
-          <w:rFonts w:eastAsia="Times New Roman" w:cs="Times New Roman"/>
-          <w:color w:val="000000"/>
-          <w:kern w:val="0"/>
-          <w14:ligatures w14:val="none"/>
-        </w:rPr>
-        <w:t>fundamentals</w:t>
+        <w:t>Optimal control fundamentals</w:t>
       </w:r>
     </w:p>
     <w:p>
@@ -835,14 +795,25 @@
           <w14:ligatures w14:val="none"/>
         </w:rPr>
       </w:pPr>
-      <w:r>
-        <w:rPr>
-          <w:rFonts w:eastAsia="Times New Roman" w:cs="Times New Roman"/>
-          <w:color w:val="000000"/>
-          <w:kern w:val="0"/>
-          <w14:ligatures w14:val="none"/>
-        </w:rPr>
-        <w:t xml:space="preserve">Karniadakis, G.E., Kevrekidis, I.G., Lu, L. et al. Physics-informed machine learning. Nat Rev Phys 3, 2021. </w:t>
+      <w:proofErr w:type="spellStart"/>
+      <w:r>
+        <w:rPr>
+          <w:rFonts w:eastAsia="Times New Roman" w:cs="Times New Roman"/>
+          <w:color w:val="000000"/>
+          <w:kern w:val="0"/>
+          <w14:ligatures w14:val="none"/>
+        </w:rPr>
+        <w:t>Karniadakis</w:t>
+      </w:r>
+      <w:proofErr w:type="spellEnd"/>
+      <w:r>
+        <w:rPr>
+          <w:rFonts w:eastAsia="Times New Roman" w:cs="Times New Roman"/>
+          <w:color w:val="000000"/>
+          <w:kern w:val="0"/>
+          <w14:ligatures w14:val="none"/>
+        </w:rPr>
+        <w:t xml:space="preserve">, G.E., Kevrekidis, I.G., Lu, L. et al. Physics-informed machine learning. Nat Rev Phys 3, 2021. </w:t>
       </w:r>
     </w:p>
     <w:p>
@@ -862,14 +833,25 @@
           <w14:ligatures w14:val="none"/>
         </w:rPr>
       </w:pPr>
-      <w:r>
-        <w:rPr>
-          <w:rFonts w:eastAsia="Times New Roman" w:cs="Times New Roman"/>
-          <w:color w:val="000000"/>
-          <w:kern w:val="0"/>
-          <w14:ligatures w14:val="none"/>
-        </w:rPr>
-        <w:t xml:space="preserve">Thiyagalingam, J., Shankar, M., Fox, G. et al. Scientific machine learning benchmarks. Nature Reviews Physics 4, 413–420, 2022. </w:t>
+      <w:proofErr w:type="spellStart"/>
+      <w:r>
+        <w:rPr>
+          <w:rFonts w:eastAsia="Times New Roman" w:cs="Times New Roman"/>
+          <w:color w:val="000000"/>
+          <w:kern w:val="0"/>
+          <w14:ligatures w14:val="none"/>
+        </w:rPr>
+        <w:t>Thiyagalingam</w:t>
+      </w:r>
+      <w:proofErr w:type="spellEnd"/>
+      <w:r>
+        <w:rPr>
+          <w:rFonts w:eastAsia="Times New Roman" w:cs="Times New Roman"/>
+          <w:color w:val="000000"/>
+          <w:kern w:val="0"/>
+          <w14:ligatures w14:val="none"/>
+        </w:rPr>
+        <w:t xml:space="preserve">, J., Shankar, M., Fox, G. et al. Scientific machine learning benchmarks. Nature Reviews Physics 4, 413–420, 2022. </w:t>
       </w:r>
     </w:p>
     <w:p>
@@ -943,6 +925,7 @@
           <w14:ligatures w14:val="none"/>
         </w:rPr>
       </w:pPr>
+      <w:proofErr w:type="spellStart"/>
       <w:r>
         <w:rPr>
           <w:rFonts w:eastAsia="Times New Roman" w:cs="Times New Roman"/>
@@ -951,7 +934,62 @@
           <w:lang w:val="fr-FR"/>
           <w14:ligatures w14:val="none"/>
         </w:rPr>
-        <w:t xml:space="preserve">Baydin, Atilim Gunes et al. </w:t>
+        <w:t>Baydin</w:t>
+      </w:r>
+      <w:proofErr w:type="spellEnd"/>
+      <w:r>
+        <w:rPr>
+          <w:rFonts w:eastAsia="Times New Roman" w:cs="Times New Roman"/>
+          <w:color w:val="000000"/>
+          <w:kern w:val="0"/>
+          <w:lang w:val="fr-FR"/>
+          <w14:ligatures w14:val="none"/>
+        </w:rPr>
+        <w:t xml:space="preserve">, </w:t>
+      </w:r>
+      <w:proofErr w:type="spellStart"/>
+      <w:r>
+        <w:rPr>
+          <w:rFonts w:eastAsia="Times New Roman" w:cs="Times New Roman"/>
+          <w:color w:val="000000"/>
+          <w:kern w:val="0"/>
+          <w:lang w:val="fr-FR"/>
+          <w14:ligatures w14:val="none"/>
+        </w:rPr>
+        <w:t>Atilim</w:t>
+      </w:r>
+      <w:proofErr w:type="spellEnd"/>
+      <w:r>
+        <w:rPr>
+          <w:rFonts w:eastAsia="Times New Roman" w:cs="Times New Roman"/>
+          <w:color w:val="000000"/>
+          <w:kern w:val="0"/>
+          <w:lang w:val="fr-FR"/>
+          <w14:ligatures w14:val="none"/>
+        </w:rPr>
+        <w:t xml:space="preserve"> </w:t>
+      </w:r>
+      <w:proofErr w:type="spellStart"/>
+      <w:r>
+        <w:rPr>
+          <w:rFonts w:eastAsia="Times New Roman" w:cs="Times New Roman"/>
+          <w:color w:val="000000"/>
+          <w:kern w:val="0"/>
+          <w:lang w:val="fr-FR"/>
+          <w14:ligatures w14:val="none"/>
+        </w:rPr>
+        <w:t>Gunes</w:t>
+      </w:r>
+      <w:proofErr w:type="spellEnd"/>
+      <w:r>
+        <w:rPr>
+          <w:rFonts w:eastAsia="Times New Roman" w:cs="Times New Roman"/>
+          <w:color w:val="000000"/>
+          <w:kern w:val="0"/>
+          <w:lang w:val="fr-FR"/>
+          <w14:ligatures w14:val="none"/>
+        </w:rPr>
+        <w:t xml:space="preserve"> et al. </w:t>
       </w:r>
       <w:r>
         <w:rPr>
@@ -987,27 +1025,47 @@
           <w:kern w:val="0"/>
           <w14:ligatures w14:val="none"/>
         </w:rPr>
-        <w:t xml:space="preserve">M. Raissi, et al., </w:t>
-      </w:r>
-      <w:r>
-        <w:rPr>
-          <w:rFonts w:eastAsia="Times New Roman" w:cs="Times New Roman"/>
-          <w:i/>
-          <w:iCs/>
-          <w:color w:val="000000"/>
-          <w:kern w:val="0"/>
-          <w14:ligatures w14:val="none"/>
-        </w:rPr>
-        <w:t xml:space="preserve">Physics-informed neural networks: A deep learning framework for solving forward and inverse problems involving nonlinear partial differential equations, </w:t>
-      </w:r>
-      <w:r>
-        <w:rPr>
-          <w:rFonts w:eastAsia="Times New Roman" w:cs="Times New Roman"/>
-          <w:color w:val="000000"/>
-          <w:kern w:val="0"/>
-          <w14:ligatures w14:val="none"/>
-        </w:rPr>
-        <w:t>2019</w:t>
+        <w:t xml:space="preserve">S. </w:t>
+      </w:r>
+      <w:proofErr w:type="spellStart"/>
+      <w:r>
+        <w:rPr>
+          <w:rFonts w:eastAsia="Times New Roman" w:cs="Times New Roman"/>
+          <w:color w:val="000000"/>
+          <w:kern w:val="0"/>
+          <w14:ligatures w14:val="none"/>
+        </w:rPr>
+        <w:t>Scardapane</w:t>
+      </w:r>
+      <w:proofErr w:type="spellEnd"/>
+      <w:r>
+        <w:rPr>
+          <w:rFonts w:eastAsia="Times New Roman" w:cs="Times New Roman"/>
+          <w:color w:val="000000"/>
+          <w:kern w:val="0"/>
+          <w14:ligatures w14:val="none"/>
+        </w:rPr>
+        <w:t xml:space="preserve">, Alice's Adventures in a Differentiable Wonderland -- Volume I, A Tour of the Land, </w:t>
+      </w:r>
+      <w:proofErr w:type="spellStart"/>
+      <w:r>
+        <w:rPr>
+          <w:rFonts w:eastAsia="Times New Roman" w:cs="Times New Roman"/>
+          <w:color w:val="000000"/>
+          <w:kern w:val="0"/>
+          <w14:ligatures w14:val="none"/>
+        </w:rPr>
+        <w:t>arXiv</w:t>
+      </w:r>
+      <w:proofErr w:type="spellEnd"/>
+      <w:r>
+        <w:rPr>
+          <w:rFonts w:eastAsia="Times New Roman" w:cs="Times New Roman"/>
+          <w:color w:val="000000"/>
+          <w:kern w:val="0"/>
+          <w14:ligatures w14:val="none"/>
+        </w:rPr>
+        <w:t xml:space="preserve"> preprint 2404.17625, 2024.</w:t>
       </w:r>
     </w:p>
     <w:p>
@@ -1034,7 +1092,27 @@
           <w:kern w:val="0"/>
           <w14:ligatures w14:val="none"/>
         </w:rPr>
-        <w:t xml:space="preserve">R. T. Q. Chen, et al., </w:t>
+        <w:t xml:space="preserve">M. </w:t>
+      </w:r>
+      <w:proofErr w:type="spellStart"/>
+      <w:r>
+        <w:rPr>
+          <w:rFonts w:eastAsia="Times New Roman" w:cs="Times New Roman"/>
+          <w:color w:val="000000"/>
+          <w:kern w:val="0"/>
+          <w14:ligatures w14:val="none"/>
+        </w:rPr>
+        <w:t>Raissi</w:t>
+      </w:r>
+      <w:proofErr w:type="spellEnd"/>
+      <w:r>
+        <w:rPr>
+          <w:rFonts w:eastAsia="Times New Roman" w:cs="Times New Roman"/>
+          <w:color w:val="000000"/>
+          <w:kern w:val="0"/>
+          <w14:ligatures w14:val="none"/>
+        </w:rPr>
+        <w:t xml:space="preserve">, et al., </w:t>
       </w:r>
       <w:r>
         <w:rPr>
@@ -1045,16 +1123,16 @@
           <w:kern w:val="0"/>
           <w14:ligatures w14:val="none"/>
         </w:rPr>
-        <w:t>Neural Ordinary Differential Equations</w:t>
-      </w:r>
-      <w:r>
-        <w:rPr>
-          <w:rFonts w:eastAsia="Times New Roman" w:cs="Times New Roman"/>
-          <w:color w:val="000000"/>
-          <w:kern w:val="0"/>
-          <w14:ligatures w14:val="none"/>
-        </w:rPr>
-        <w:t>, 2019</w:t>
+        <w:t xml:space="preserve">Physics-informed neural networks: A deep learning framework for solving forward and inverse problems involving nonlinear partial differential equations, </w:t>
+      </w:r>
+      <w:r>
+        <w:rPr>
+          <w:rFonts w:eastAsia="Times New Roman" w:cs="Times New Roman"/>
+          <w:color w:val="000000"/>
+          <w:kern w:val="0"/>
+          <w14:ligatures w14:val="none"/>
+        </w:rPr>
+        <w:t>2019</w:t>
       </w:r>
     </w:p>
     <w:p>
@@ -1081,7 +1159,7 @@
           <w:kern w:val="0"/>
           <w14:ligatures w14:val="none"/>
         </w:rPr>
-        <w:t xml:space="preserve">C. Rackauckas, et al., </w:t>
+        <w:t xml:space="preserve">R. T. Q. Chen, et al., </w:t>
       </w:r>
       <w:r>
         <w:rPr>
@@ -1092,16 +1170,16 @@
           <w:kern w:val="0"/>
           <w14:ligatures w14:val="none"/>
         </w:rPr>
-        <w:t>Universal Differential Equations for Scientific Machine Learning</w:t>
-      </w:r>
-      <w:r>
-        <w:rPr>
-          <w:rFonts w:eastAsia="Times New Roman" w:cs="Times New Roman"/>
-          <w:color w:val="000000"/>
-          <w:kern w:val="0"/>
-          <w14:ligatures w14:val="none"/>
-        </w:rPr>
-        <w:t>, 2021 </w:t>
+        <w:t>Neural Ordinary Differential Equations</w:t>
+      </w:r>
+      <w:r>
+        <w:rPr>
+          <w:rFonts w:eastAsia="Times New Roman" w:cs="Times New Roman"/>
+          <w:color w:val="000000"/>
+          <w:kern w:val="0"/>
+          <w14:ligatures w14:val="none"/>
+        </w:rPr>
+        <w:t>, 2019</w:t>
       </w:r>
     </w:p>
     <w:p>
@@ -1128,7 +1206,7 @@
           <w:kern w:val="0"/>
           <w14:ligatures w14:val="none"/>
         </w:rPr>
-        <w:t xml:space="preserve">B. Lusch, et al., </w:t>
+        <w:t xml:space="preserve">C. Rackauckas, et al., </w:t>
       </w:r>
       <w:r>
         <w:rPr>
@@ -1139,16 +1217,16 @@
           <w:kern w:val="0"/>
           <w14:ligatures w14:val="none"/>
         </w:rPr>
-        <w:t>Deep learning for universal linear embeddings of nonlinear dynamics</w:t>
-      </w:r>
-      <w:r>
-        <w:rPr>
-          <w:rFonts w:eastAsia="Times New Roman" w:cs="Times New Roman"/>
-          <w:color w:val="000000"/>
-          <w:kern w:val="0"/>
-          <w14:ligatures w14:val="none"/>
-        </w:rPr>
-        <w:t>, 2018</w:t>
+        <w:t>Universal Differential Equations for Scientific Machine Learning</w:t>
+      </w:r>
+      <w:r>
+        <w:rPr>
+          <w:rFonts w:eastAsia="Times New Roman" w:cs="Times New Roman"/>
+          <w:color w:val="000000"/>
+          <w:kern w:val="0"/>
+          <w14:ligatures w14:val="none"/>
+        </w:rPr>
+        <w:t>, 2021 </w:t>
       </w:r>
     </w:p>
     <w:p>
@@ -1222,7 +1300,55 @@
           <w:kern w:val="0"/>
           <w14:ligatures w14:val="none"/>
         </w:rPr>
-        <w:t>Priya Donti, et al., DC3: A learning method for optimization with hard constraints, ICLR, 2021</w:t>
+        <w:t>Brandon Amos</w:t>
+      </w:r>
+      <w:r>
+        <w:rPr>
+          <w:rFonts w:eastAsia="Times New Roman" w:cs="Times New Roman"/>
+          <w:color w:val="000000"/>
+          <w:kern w:val="0"/>
+          <w14:ligatures w14:val="none"/>
+        </w:rPr>
+        <w:t xml:space="preserve">, </w:t>
+      </w:r>
+      <w:r>
+        <w:rPr>
+          <w:rFonts w:eastAsia="Times New Roman" w:cs="Times New Roman"/>
+          <w:color w:val="000000"/>
+          <w:kern w:val="0"/>
+          <w14:ligatures w14:val="none"/>
+        </w:rPr>
+        <w:t>Tutorial on amortized optimization</w:t>
+      </w:r>
+      <w:r>
+        <w:rPr>
+          <w:rFonts w:eastAsia="Times New Roman" w:cs="Times New Roman"/>
+          <w:color w:val="000000"/>
+          <w:kern w:val="0"/>
+          <w14:ligatures w14:val="none"/>
+        </w:rPr>
+        <w:t>,</w:t>
+      </w:r>
+      <w:r>
+        <w:t xml:space="preserve"> </w:t>
+      </w:r>
+      <w:r>
+        <w:rPr>
+          <w:rFonts w:eastAsia="Times New Roman" w:cs="Times New Roman"/>
+          <w:color w:val="000000"/>
+          <w:kern w:val="0"/>
+          <w14:ligatures w14:val="none"/>
+        </w:rPr>
+        <w:t>arXiv:2202.00665</w:t>
+      </w:r>
+      <w:r>
+        <w:rPr>
+          <w:rFonts w:eastAsia="Times New Roman" w:cs="Times New Roman"/>
+          <w:color w:val="000000"/>
+          <w:kern w:val="0"/>
+          <w14:ligatures w14:val="none"/>
+        </w:rPr>
+        <w:t>, 2025</w:t>
       </w:r>
     </w:p>
     <w:p>
@@ -1249,7 +1375,7 @@
           <w:kern w:val="0"/>
           <w14:ligatures w14:val="none"/>
         </w:rPr>
-        <w:t>Yoshua Bengio, et al., Machine learning for combinatorial optimization: a methodological tour d’horizon. European Journal of Operational Research, 2021</w:t>
+        <w:t>Priya Donti, et al., DC3: A learning method for optimization with hard constraints, ICLR, 2021</w:t>
       </w:r>
     </w:p>
     <w:p>
@@ -1276,7 +1402,7 @@
           <w:kern w:val="0"/>
           <w14:ligatures w14:val="none"/>
         </w:rPr>
-        <w:t>Dimitris Bertsimas and Bartolomeo Stellato. Online mixed-integer optimization in milliseconds. INFORMS Journal on Computing, 2022.</w:t>
+        <w:t>Yoshua Bengio, et al., Machine learning for combinatorial optimization: a methodological tour d’horizon. European Journal of Operational Research, 2021</w:t>
       </w:r>
     </w:p>
     <w:p>
@@ -1303,27 +1429,7 @@
           <w:kern w:val="0"/>
           <w14:ligatures w14:val="none"/>
         </w:rPr>
-        <w:t xml:space="preserve">B. Amos, et al., </w:t>
-      </w:r>
-      <w:r>
-        <w:rPr>
-          <w:rFonts w:eastAsia="Times New Roman" w:cs="Times New Roman"/>
-          <w:i/>
-          <w:iCs/>
-          <w:color w:val="000000"/>
-          <w:kern w:val="0"/>
-          <w14:ligatures w14:val="none"/>
-        </w:rPr>
-        <w:t>Differentiable MPC for End-to-end Planning and Control</w:t>
-      </w:r>
-      <w:r>
-        <w:rPr>
-          <w:rFonts w:eastAsia="Times New Roman" w:cs="Times New Roman"/>
-          <w:color w:val="000000"/>
-          <w:kern w:val="0"/>
-          <w14:ligatures w14:val="none"/>
-        </w:rPr>
-        <w:t>, 2019</w:t>
+        <w:t>Dimitris Bertsimas and Bartolomeo Stellato. Online mixed-integer optimization in milliseconds. INFORMS Journal on Computing, 2022.</w:t>
       </w:r>
     </w:p>
     <w:p>
@@ -1350,7 +1456,94 @@
           <w:kern w:val="0"/>
           <w14:ligatures w14:val="none"/>
         </w:rPr>
-        <w:t>J. Drgoňa, A. Tuor and D. Vrabie, "Learning Constrained Parametric Differentiable Predictive Control Policies With Guarantees," in IEEE Transactions on Systems, Man, and Cybernetics: Systems, 2024</w:t>
+        <w:t xml:space="preserve">B. Amos, et al., </w:t>
+      </w:r>
+      <w:r>
+        <w:rPr>
+          <w:rFonts w:eastAsia="Times New Roman" w:cs="Times New Roman"/>
+          <w:i/>
+          <w:iCs/>
+          <w:color w:val="000000"/>
+          <w:kern w:val="0"/>
+          <w14:ligatures w14:val="none"/>
+        </w:rPr>
+        <w:t>Differentiable MPC for End-to-end Planning and Control</w:t>
+      </w:r>
+      <w:r>
+        <w:rPr>
+          <w:rFonts w:eastAsia="Times New Roman" w:cs="Times New Roman"/>
+          <w:color w:val="000000"/>
+          <w:kern w:val="0"/>
+          <w14:ligatures w14:val="none"/>
+        </w:rPr>
+        <w:t>, 2019</w:t>
+      </w:r>
+    </w:p>
+    <w:p>
+      <w:pPr>
+        <w:pStyle w:val="ListParagraph"/>
+        <w:numPr>
+          <w:ilvl w:val="0"/>
+          <w:numId w:val="12"/>
+        </w:numPr>
+        <w:spacing w:after="0" w:line="240" w:lineRule="auto"/>
+        <w:jc w:val="both"/>
+        <w:textAlignment w:val="baseline"/>
+        <w:rPr>
+          <w:rFonts w:eastAsia="Times New Roman" w:cs="Times New Roman"/>
+          <w:color w:val="000000"/>
+          <w:kern w:val="0"/>
+          <w14:ligatures w14:val="none"/>
+        </w:rPr>
+      </w:pPr>
+      <w:r>
+        <w:rPr>
+          <w:rFonts w:eastAsia="Times New Roman" w:cs="Times New Roman"/>
+          <w:color w:val="000000"/>
+          <w:kern w:val="0"/>
+          <w14:ligatures w14:val="none"/>
+        </w:rPr>
+        <w:t xml:space="preserve">J. </w:t>
+      </w:r>
+      <w:proofErr w:type="spellStart"/>
+      <w:r>
+        <w:rPr>
+          <w:rFonts w:eastAsia="Times New Roman" w:cs="Times New Roman"/>
+          <w:color w:val="000000"/>
+          <w:kern w:val="0"/>
+          <w14:ligatures w14:val="none"/>
+        </w:rPr>
+        <w:t>Drgoňa</w:t>
+      </w:r>
+      <w:proofErr w:type="spellEnd"/>
+      <w:r>
+        <w:rPr>
+          <w:rFonts w:eastAsia="Times New Roman" w:cs="Times New Roman"/>
+          <w:color w:val="000000"/>
+          <w:kern w:val="0"/>
+          <w14:ligatures w14:val="none"/>
+        </w:rPr>
+        <w:t xml:space="preserve">, A. Tuor and D. Vrabie, "Learning Constrained Parametric Differentiable Predictive Control Policies </w:t>
+      </w:r>
+      <w:proofErr w:type="gramStart"/>
+      <w:r>
+        <w:rPr>
+          <w:rFonts w:eastAsia="Times New Roman" w:cs="Times New Roman"/>
+          <w:color w:val="000000"/>
+          <w:kern w:val="0"/>
+          <w14:ligatures w14:val="none"/>
+        </w:rPr>
+        <w:t>With</w:t>
+      </w:r>
+      <w:proofErr w:type="gramEnd"/>
+      <w:r>
+        <w:rPr>
+          <w:rFonts w:eastAsia="Times New Roman" w:cs="Times New Roman"/>
+          <w:color w:val="000000"/>
+          <w:kern w:val="0"/>
+          <w14:ligatures w14:val="none"/>
+        </w:rPr>
+        <w:t xml:space="preserve"> Guarantees," in IEEE Transactions on Systems, Man, and Cybernetics: Systems, 2024</w:t>
       </w:r>
     </w:p>
     <w:p>
@@ -1392,6 +1585,7 @@
         </w:numPr>
         <w:spacing w:after="0"/>
       </w:pPr>
+      <w:proofErr w:type="spellStart"/>
       <w:r>
         <w:rPr>
           <w:b/>
@@ -1399,6 +1593,7 @@
         </w:rPr>
         <w:t>NeuroMANCER</w:t>
       </w:r>
+      <w:proofErr w:type="spellEnd"/>
       <w:r>
         <w:t xml:space="preserve">: </w:t>
       </w:r>
@@ -1411,7 +1606,15 @@
         </w:r>
       </w:hyperlink>
       <w:r>
-        <w:t xml:space="preserve"> — open-source SciML library for constrained learning and control</w:t>
+        <w:t xml:space="preserve"> — open-source </w:t>
+      </w:r>
+      <w:proofErr w:type="spellStart"/>
+      <w:r>
+        <w:t>SciML</w:t>
+      </w:r>
+      <w:proofErr w:type="spellEnd"/>
+      <w:r>
+        <w:t xml:space="preserve"> library for constrained learning and control</w:t>
       </w:r>
     </w:p>
     <w:p>
@@ -1422,6 +1625,7 @@
         </w:numPr>
         <w:spacing w:after="0"/>
       </w:pPr>
+      <w:proofErr w:type="spellStart"/>
       <w:r>
         <w:rPr>
           <w:b/>
@@ -1429,6 +1633,7 @@
         </w:rPr>
         <w:t>PyTorch</w:t>
       </w:r>
+      <w:proofErr w:type="spellEnd"/>
       <w:r>
         <w:t xml:space="preserve">: </w:t>
       </w:r>
@@ -1455,6 +1660,7 @@
         </w:numPr>
         <w:spacing w:after="0"/>
       </w:pPr>
+      <w:proofErr w:type="spellStart"/>
       <w:r>
         <w:rPr>
           <w:b/>
@@ -1462,6 +1668,7 @@
         </w:rPr>
         <w:t>torchdiffeq</w:t>
       </w:r>
+      <w:proofErr w:type="spellEnd"/>
       <w:r>
         <w:t xml:space="preserve">: </w:t>
       </w:r>
@@ -1474,8 +1681,13 @@
         </w:r>
       </w:hyperlink>
       <w:r>
-        <w:t xml:space="preserve"> — Neural ODE solvers in PyTorch</w:t>
-      </w:r>
+        <w:t xml:space="preserve"> — Neural ODE solvers in </w:t>
+      </w:r>
+      <w:proofErr w:type="spellStart"/>
+      <w:r>
+        <w:t>PyTorch</w:t>
+      </w:r>
+      <w:proofErr w:type="spellEnd"/>
     </w:p>
     <w:p>
       <w:pPr>
@@ -1528,11 +1740,7 @@
     <w:p>
       <w:pPr>
         <w:spacing w:after="0"/>
-      </w:pPr>
-    </w:p>
-    <w:p>
-      <w:pPr>
-        <w:spacing w:after="0"/>
+        <w:ind w:left="720"/>
       </w:pPr>
     </w:p>
     <w:p>
@@ -1885,7 +2093,15 @@
         <w:textAlignment w:val="baseline"/>
       </w:pPr>
       <w:r>
-        <w:t>Apply SciML techniques to real-world domains such as building energy management, networked systems, power systems</w:t>
+        <w:t xml:space="preserve">Apply </w:t>
+      </w:r>
+      <w:proofErr w:type="spellStart"/>
+      <w:r>
+        <w:t>SciML</w:t>
+      </w:r>
+      <w:proofErr w:type="spellEnd"/>
+      <w:r>
+        <w:t xml:space="preserve"> techniques to real-world domains such as building energy management, networked systems, power systems</w:t>
       </w:r>
       <w:r>
         <w:t>, and battery management.</w:t>
@@ -1908,9 +2124,11 @@
       <w:r>
         <w:t xml:space="preserve">existing </w:t>
       </w:r>
+      <w:proofErr w:type="spellStart"/>
       <w:r>
         <w:t>SciML</w:t>
       </w:r>
+      <w:proofErr w:type="spellEnd"/>
       <w:r>
         <w:t xml:space="preserve"> techniques</w:t>
       </w:r>
@@ -1921,13 +2139,18 @@
         <w:t>real-world</w:t>
       </w:r>
       <w:r>
-        <w:t xml:space="preserve"> </w:t>
-      </w:r>
-      <w:r>
-        <w:t>problem or</w:t>
-      </w:r>
-      <w:r>
-        <w:t xml:space="preserve"> develop novel SciML methods tackling some of the open challenges.</w:t>
+        <w:t xml:space="preserve"> problem or</w:t>
+      </w:r>
+      <w:r>
+        <w:t xml:space="preserve"> develop novel </w:t>
+      </w:r>
+      <w:proofErr w:type="spellStart"/>
+      <w:r>
+        <w:t>SciML</w:t>
+      </w:r>
+      <w:proofErr w:type="spellEnd"/>
+      <w:r>
+        <w:t xml:space="preserve"> methods tackling some of the open challenges.</w:t>
       </w:r>
     </w:p>
     <w:p>
@@ -4681,6 +4904,7 @@
   <w:style w:type="character" w:default="1" w:styleId="DefaultParagraphFont">
     <w:name w:val="Default Paragraph Font"/>
     <w:uiPriority w:val="1"/>
+    <w:semiHidden/>
     <w:unhideWhenUsed/>
   </w:style>
   <w:style w:type="table" w:default="1" w:styleId="TableNormal">

</xml_diff>